<commit_message>
finalized project and updated report
</commit_message>
<xml_diff>
--- a/Programs/Gcloud operations.docx
+++ b/Programs/Gcloud operations.docx
@@ -205,7 +205,63 @@
       </w:r>
     </w:p>
     <w:p/>
+    <w:p>
+      <w:pPr>
+        <w:rPr>
+          <w:b/>
+          <w:bCs/>
+        </w:rPr>
+      </w:pPr>
+      <w:r>
+        <w:rPr>
+          <w:b/>
+          <w:bCs/>
+        </w:rPr>
+        <w:t>Move folders between buckets</w:t>
+      </w:r>
+    </w:p>
+    <w:p>
+      <w:proofErr w:type="spellStart"/>
+      <w:r>
+        <w:t>gsutil</w:t>
+      </w:r>
+      <w:proofErr w:type="spellEnd"/>
+      <w:r>
+        <w:t xml:space="preserve"> -m</w:t>
+      </w:r>
+      <w:r>
+        <w:t xml:space="preserve"> cp</w:t>
+      </w:r>
+      <w:r>
+        <w:t xml:space="preserve"> -r</w:t>
+      </w:r>
+      <w:r>
+        <w:t xml:space="preserve"> gs://bucket-bigdata-proj/Lab/Data/sentiments_final</w:t>
+      </w:r>
+      <w:r>
+        <w:t xml:space="preserve"> </w:t>
+      </w:r>
+      <w:r>
+        <w:t>gs://%BUCKE</w:t>
+      </w:r>
+      <w:r>
+        <w:t>T</w:t>
+      </w:r>
+      <w:r>
+        <w:t>%/</w:t>
+      </w:r>
+      <w:r>
+        <w:t>aspect_ranking</w:t>
+      </w:r>
+      <w:r>
+        <w:t>/</w:t>
+      </w:r>
+      <w:r>
+        <w:t>sentiment_analysis</w:t>
+      </w:r>
+    </w:p>
     <w:p/>
+    <w:p/>
     <w:p>
       <w:pPr>
         <w:rPr>
@@ -337,7 +393,18 @@
         <w:t xml:space="preserve"> </w:t>
       </w:r>
       <w:r>
-        <w:t>spacy”</w:t>
+        <w:t>spacy</w:t>
+      </w:r>
+      <w:r>
+        <w:t xml:space="preserve"> </w:t>
+      </w:r>
+      <w:proofErr w:type="spellStart"/>
+      <w:r>
+        <w:t>gcsfs</w:t>
+      </w:r>
+      <w:proofErr w:type="spellEnd"/>
+      <w:r>
+        <w:t>”</w:t>
       </w:r>
       <w:r>
         <w:t xml:space="preserve"> --initialization-actions gs://dataproc-initialization-actions/python/pip-install.sh --region </w:t>
@@ -457,10 +524,7 @@
         <w:t xml:space="preserve"> </w:t>
       </w:r>
       <w:r>
-        <w:t>--cluster project</w:t>
-      </w:r>
-      <w:r>
-        <w:t xml:space="preserve"> --region europe-west1 </w:t>
+        <w:t xml:space="preserve">--cluster project --region europe-west1 </w:t>
       </w:r>
       <w:r>
         <w:t>--driver-log-levels root=FATAL -- %BUCKET%</w:t>
@@ -497,6 +561,83 @@
       <w:pPr>
         <w:spacing w:after="0"/>
       </w:pPr>
+      <w:proofErr w:type="spellStart"/>
+      <w:r>
+        <w:lastRenderedPageBreak/>
+        <w:t>gcloud</w:t>
+      </w:r>
+      <w:proofErr w:type="spellEnd"/>
+      <w:r>
+        <w:t xml:space="preserve"> </w:t>
+      </w:r>
+      <w:proofErr w:type="spellStart"/>
+      <w:r>
+        <w:t>dataproc</w:t>
+      </w:r>
+      <w:proofErr w:type="spellEnd"/>
+      <w:r>
+        <w:t xml:space="preserve"> jobs submit </w:t>
+      </w:r>
+      <w:proofErr w:type="spellStart"/>
+      <w:r>
+        <w:t>pyspark</w:t>
+      </w:r>
+      <w:proofErr w:type="spellEnd"/>
+      <w:r>
+        <w:t xml:space="preserve"> --cluster project</w:t>
+      </w:r>
+      <w:r>
+        <w:t xml:space="preserve"> </w:t>
+      </w:r>
+      <w:r>
+        <w:t xml:space="preserve">--region europe-west1 </w:t>
+      </w:r>
+      <w:r>
+        <w:t>--pro</w:t>
+      </w:r>
+      <w:r>
+        <w:t>perties=</w:t>
+      </w:r>
+      <w:proofErr w:type="spellStart"/>
+      <w:r>
+        <w:t>spark.jars.packages</w:t>
+      </w:r>
+      <w:proofErr w:type="spellEnd"/>
+      <w:r>
+        <w:t xml:space="preserve">=JohnSnowLabs:spark-nlp:2.2.1 --driver-log-levels root=FATAL </w:t>
+      </w:r>
+      <w:r>
+        <w:t>ClusterAspects</w:t>
+      </w:r>
+      <w:r>
+        <w:t>.py -- %BUCKET%</w:t>
+      </w:r>
+    </w:p>
+    <w:p>
+      <w:pPr>
+        <w:spacing w:after="0"/>
+      </w:pPr>
+    </w:p>
+    <w:p>
+      <w:pPr>
+        <w:spacing w:after="0"/>
+      </w:pPr>
+      <w:r>
+        <w:rPr>
+          <w:b/>
+          <w:bCs/>
+        </w:rPr>
+        <w:t>Run Ranking</w:t>
+      </w:r>
+    </w:p>
+    <w:p>
+      <w:pPr>
+        <w:spacing w:after="0"/>
+        <w:rPr>
+          <w:b/>
+          <w:bCs/>
+        </w:rPr>
+      </w:pPr>
       <w:bookmarkStart w:id="0" w:name="_GoBack"/>
       <w:proofErr w:type="spellStart"/>
       <w:r>
@@ -520,36 +661,24 @@
       </w:r>
       <w:proofErr w:type="spellEnd"/>
       <w:r>
-        <w:t xml:space="preserve"> --cluster project</w:t>
-      </w:r>
-      <w:r>
-        <w:t xml:space="preserve"> </w:t>
-      </w:r>
-      <w:r>
-        <w:t xml:space="preserve">--region europe-west1 </w:t>
-      </w:r>
-      <w:r>
-        <w:t>--pro</w:t>
-      </w:r>
-      <w:r>
-        <w:t>perties=</w:t>
-      </w:r>
-      <w:proofErr w:type="spellStart"/>
-      <w:r>
-        <w:t>spark.jars.packages</w:t>
-      </w:r>
-      <w:proofErr w:type="spellEnd"/>
-      <w:r>
-        <w:t xml:space="preserve">=JohnSnowLabs:spark-nlp:2.2.1 --driver-log-levels root=FATAL </w:t>
-      </w:r>
-      <w:r>
-        <w:t>ClusterAspects</w:t>
-      </w:r>
-      <w:r>
-        <w:t>.py -- %BUCKET%</w:t>
+        <w:t xml:space="preserve"> </w:t>
+      </w:r>
+      <w:r>
+        <w:t>ProbabilisticRanking</w:t>
+      </w:r>
+      <w:r>
+        <w:t>.py</w:t>
+      </w:r>
+      <w:r>
+        <w:t xml:space="preserve"> --cluster project --region europe-west1 --driver-log-levels root=FATAL -- %BUCKET% </w:t>
       </w:r>
     </w:p>
     <w:bookmarkEnd w:id="0"/>
+    <w:p>
+      <w:pPr>
+        <w:spacing w:after="0"/>
+      </w:pPr>
+    </w:p>
     <w:p>
       <w:pPr>
         <w:spacing w:after="0"/>
@@ -1128,6 +1257,36 @@
       <w:contextualSpacing/>
     </w:pPr>
   </w:style>
+  <w:style w:type="paragraph" w:styleId="BalloonText">
+    <w:name w:val="Balloon Text"/>
+    <w:basedOn w:val="Normal"/>
+    <w:link w:val="BalloonTextChar"/>
+    <w:uiPriority w:val="99"/>
+    <w:semiHidden/>
+    <w:unhideWhenUsed/>
+    <w:rsid w:val="00BF59DB"/>
+    <w:pPr>
+      <w:spacing w:after="0" w:line="240" w:lineRule="auto"/>
+    </w:pPr>
+    <w:rPr>
+      <w:rFonts w:ascii="Segoe UI" w:hAnsi="Segoe UI" w:cs="Segoe UI"/>
+      <w:sz w:val="18"/>
+      <w:szCs w:val="18"/>
+    </w:rPr>
+  </w:style>
+  <w:style w:type="character" w:customStyle="1" w:styleId="BalloonTextChar">
+    <w:name w:val="Balloon Text Char"/>
+    <w:basedOn w:val="DefaultParagraphFont"/>
+    <w:link w:val="BalloonText"/>
+    <w:uiPriority w:val="99"/>
+    <w:semiHidden/>
+    <w:rsid w:val="00BF59DB"/>
+    <w:rPr>
+      <w:rFonts w:ascii="Segoe UI" w:hAnsi="Segoe UI" w:cs="Segoe UI"/>
+      <w:sz w:val="18"/>
+      <w:szCs w:val="18"/>
+    </w:rPr>
+  </w:style>
 </w:styles>
 </file>
 

</xml_diff>

<commit_message>
update cluster sample table
</commit_message>
<xml_diff>
--- a/Programs/Gcloud operations.docx
+++ b/Programs/Gcloud operations.docx
@@ -415,6 +415,85 @@
     </w:p>
     <w:p/>
     <w:p>
+      <w:bookmarkStart w:id="0" w:name="_GoBack"/>
+      <w:proofErr w:type="spellStart"/>
+      <w:r>
+        <w:t>gcloud</w:t>
+      </w:r>
+      <w:proofErr w:type="spellEnd"/>
+      <w:r>
+        <w:t xml:space="preserve"> beta </w:t>
+      </w:r>
+      <w:proofErr w:type="spellStart"/>
+      <w:r>
+        <w:t>dataproc</w:t>
+      </w:r>
+      <w:proofErr w:type="spellEnd"/>
+      <w:r>
+        <w:t xml:space="preserve"> clusters create </w:t>
+      </w:r>
+      <w:r>
+        <w:t>project</w:t>
+      </w:r>
+      <w:r>
+        <w:t xml:space="preserve"> --optional-components=ANACONDA,JUPYTER --image-version=1.</w:t>
+      </w:r>
+      <w:r>
+        <w:t>4</w:t>
+      </w:r>
+      <w:r>
+        <w:t xml:space="preserve"> --enable-component-gateway --bucket %BUCKET% --project %PROJECT% </w:t>
+      </w:r>
+      <w:r>
+        <w:t>--single-node</w:t>
+      </w:r>
+      <w:r>
+        <w:t xml:space="preserve"> </w:t>
+      </w:r>
+      <w:r>
+        <w:t>--metadata "PIP_PACKAGES=</w:t>
+      </w:r>
+      <w:r>
+        <w:t>spark</w:t>
+      </w:r>
+      <w:r>
+        <w:t>-</w:t>
+      </w:r>
+      <w:proofErr w:type="spellStart"/>
+      <w:r>
+        <w:t>nlp</w:t>
+      </w:r>
+      <w:proofErr w:type="spellEnd"/>
+      <w:r>
+        <w:t xml:space="preserve">==2.2.1 </w:t>
+      </w:r>
+      <w:proofErr w:type="spellStart"/>
+      <w:r>
+        <w:t>tqdm</w:t>
+      </w:r>
+      <w:proofErr w:type="spellEnd"/>
+      <w:r>
+        <w:t xml:space="preserve"> spacy </w:t>
+      </w:r>
+      <w:proofErr w:type="spellStart"/>
+      <w:r>
+        <w:t>gcsfs</w:t>
+      </w:r>
+      <w:proofErr w:type="spellEnd"/>
+      <w:r>
+        <w:t>”</w:t>
+      </w:r>
+      <w:r>
+        <w:t xml:space="preserve"> --initialization-actions gs://dataproc-initialization-actions/python/pip-install.sh --region </w:t>
+      </w:r>
+      <w:r>
+        <w:t>europe-west1</w:t>
+      </w:r>
+    </w:p>
+    <w:bookmarkEnd w:id="0"/>
+    <w:p/>
+    <w:p/>
+    <w:p>
       <w:pPr>
         <w:rPr>
           <w:b/>
@@ -563,7 +642,6 @@
       </w:pPr>
       <w:proofErr w:type="spellStart"/>
       <w:r>
-        <w:lastRenderedPageBreak/>
         <w:t>gcloud</w:t>
       </w:r>
       <w:proofErr w:type="spellEnd"/>
@@ -638,7 +716,6 @@
           <w:bCs/>
         </w:rPr>
       </w:pPr>
-      <w:bookmarkStart w:id="0" w:name="_GoBack"/>
       <w:proofErr w:type="spellStart"/>
       <w:r>
         <w:t>gcloud</w:t>
@@ -661,10 +738,7 @@
       </w:r>
       <w:proofErr w:type="spellEnd"/>
       <w:r>
-        <w:t xml:space="preserve"> </w:t>
-      </w:r>
-      <w:r>
-        <w:t>ProbabilisticRanking</w:t>
+        <w:t xml:space="preserve"> ProbabilisticRanking</w:t>
       </w:r>
       <w:r>
         <w:t>.py</w:t>
@@ -673,7 +747,6 @@
         <w:t xml:space="preserve"> --cluster project --region europe-west1 --driver-log-levels root=FATAL -- %BUCKET% </w:t>
       </w:r>
     </w:p>
-    <w:bookmarkEnd w:id="0"/>
     <w:p>
       <w:pPr>
         <w:spacing w:after="0"/>

</xml_diff>